<commit_message>
TS PP 7.3-7.5 and TS 7 Corr - 21/07/2021
</commit_message>
<xml_diff>
--- a/TS-Padam/TS-7.3/TS 7.3 Tamil Pada Paatam Corrections.docx
+++ b/TS-Padam/TS-7.3/TS 7.3 Tamil Pada Paatam Corrections.docx
@@ -1,16 +1,18 @@
 
 <file path=word/document.xml><?xml version="1.0" encoding="utf-8"?>
-<w:document xmlns:wpc="http://schemas.microsoft.com/office/word/2010/wordprocessingCanvas" xmlns:cx="http://schemas.microsoft.com/office/drawing/2014/chartex" xmlns:cx1="http://schemas.microsoft.com/office/drawing/2015/9/8/chartex" xmlns:cx2="http://schemas.microsoft.com/office/drawing/2015/10/21/chartex" xmlns:cx3="http://schemas.microsoft.com/office/drawing/2016/5/9/chartex" xmlns:cx4="http://schemas.microsoft.com/office/drawing/2016/5/10/chartex" xmlns:cx5="http://schemas.microsoft.com/office/drawing/2016/5/11/chartex" xmlns:cx6="http://schemas.microsoft.com/office/drawing/2016/5/12/chartex" xmlns:cx7="http://schemas.microsoft.com/office/drawing/2016/5/13/chartex" xmlns:cx8="http://schemas.microsoft.com/office/drawing/2016/5/14/chartex" xmlns:mc="http://schemas.openxmlformats.org/markup-compatibility/2006" xmlns:aink="http://schemas.microsoft.com/office/drawing/2016/ink" xmlns:am3d="http://schemas.microsoft.com/office/drawing/2017/model3d" xmlns:o="urn:schemas-microsoft-com:office:office" xmlns:r="http://schemas.openxmlformats.org/officeDocument/2006/relationships" xmlns:m="http://schemas.openxmlformats.org/officeDocument/2006/math" xmlns:v="urn:schemas-microsoft-com:vml" xmlns:wp14="http://schemas.microsoft.com/office/word/2010/wordprocessingDrawing" xmlns:wp="http://schemas.openxmlformats.org/drawingml/2006/wordprocessingDrawing" xmlns:w10="urn:schemas-microsoft-com:office:word" xmlns:w="http://schemas.openxmlformats.org/wordprocessingml/2006/main" xmlns:w14="http://schemas.microsoft.com/office/word/2010/wordml" xmlns:w15="http://schemas.microsoft.com/office/word/2012/wordml" xmlns:w16cex="http://schemas.microsoft.com/office/word/2018/wordml/cex" xmlns:w16cid="http://schemas.microsoft.com/office/word/2016/wordml/cid" xmlns:w16="http://schemas.microsoft.com/office/word/2018/wordml" xmlns:w16se="http://schemas.microsoft.com/office/word/2015/wordml/symex" xmlns:wpg="http://schemas.microsoft.com/office/word/2010/wordprocessingGroup" xmlns:wpi="http://schemas.microsoft.com/office/word/2010/wordprocessingInk" xmlns:wne="http://schemas.microsoft.com/office/word/2006/wordml" xmlns:wps="http://schemas.microsoft.com/office/word/2010/wordprocessingShape" mc:Ignorable="w14 w15 w16se w16cid w16 w16cex wp14">
+<w:document xmlns:wpc="http://schemas.microsoft.com/office/word/2010/wordprocessingCanvas" xmlns:cx="http://schemas.microsoft.com/office/drawing/2014/chartex" xmlns:cx1="http://schemas.microsoft.com/office/drawing/2015/9/8/chartex" xmlns:cx2="http://schemas.microsoft.com/office/drawing/2015/10/21/chartex" xmlns:cx3="http://schemas.microsoft.com/office/drawing/2016/5/9/chartex" xmlns:cx4="http://schemas.microsoft.com/office/drawing/2016/5/10/chartex" xmlns:cx5="http://schemas.microsoft.com/office/drawing/2016/5/11/chartex" xmlns:cx6="http://schemas.microsoft.com/office/drawing/2016/5/12/chartex" xmlns:cx7="http://schemas.microsoft.com/office/drawing/2016/5/13/chartex" xmlns:cx8="http://schemas.microsoft.com/office/drawing/2016/5/14/chartex" xmlns:mc="http://schemas.openxmlformats.org/markup-compatibility/2006" xmlns:aink="http://schemas.microsoft.com/office/drawing/2016/ink" xmlns:am3d="http://schemas.microsoft.com/office/drawing/2017/model3d" xmlns:o="urn:schemas-microsoft-com:office:office" xmlns:r="http://schemas.openxmlformats.org/officeDocument/2006/relationships" xmlns:m="http://schemas.openxmlformats.org/officeDocument/2006/math" xmlns:v="urn:schemas-microsoft-com:vml" xmlns:wp14="http://schemas.microsoft.com/office/word/2010/wordprocessingDrawing" xmlns:wp="http://schemas.openxmlformats.org/drawingml/2006/wordprocessingDrawing" xmlns:w10="urn:schemas-microsoft-com:office:word" xmlns:w="http://schemas.openxmlformats.org/wordprocessingml/2006/main" xmlns:w14="http://schemas.microsoft.com/office/word/2010/wordml" xmlns:w15="http://schemas.microsoft.com/office/word/2012/wordml" xmlns:w16cex="http://schemas.microsoft.com/office/word/2018/wordml/cex" xmlns:w16cid="http://schemas.microsoft.com/office/word/2016/wordml/cid" xmlns:w16="http://schemas.microsoft.com/office/word/2018/wordml" xmlns:w16sdtdh="http://schemas.microsoft.com/office/word/2020/wordml/sdtdatahash" xmlns:w16se="http://schemas.microsoft.com/office/word/2015/wordml/symex" xmlns:wpg="http://schemas.microsoft.com/office/word/2010/wordprocessingGroup" xmlns:wpi="http://schemas.microsoft.com/office/word/2010/wordprocessingInk" xmlns:wne="http://schemas.microsoft.com/office/word/2006/wordml" xmlns:wps="http://schemas.microsoft.com/office/word/2010/wordprocessingShape" mc:Ignorable="w14 w15 w16se w16cid w16 w16cex w16sdtdh wp14">
   <w:body>
     <w:p>
       <w:pPr>
         <w:jc w:val="center"/>
         <w:rPr>
+          <w:rFonts w:cstheme="minorBidi" w:hint="cs"/>
           <w:b/>
           <w:bCs/>
           <w:sz w:val="32"/>
           <w:szCs w:val="32"/>
           <w:u w:val="single"/>
+          <w:lang w:bidi="ta-IN"/>
         </w:rPr>
       </w:pPr>
       <w:r>
@@ -123,7 +125,21 @@
           <w:szCs w:val="32"/>
           <w:u w:val="single"/>
         </w:rPr>
-        <w:t>2020</w:t>
+        <w:t>202</w:t>
+      </w:r>
+      <w:r>
+        <w:rPr>
+          <w:rFonts w:cstheme="minorBidi" w:hint="cs"/>
+          <w:b/>
+          <w:bCs/>
+          <w:color w:val="FF0000"/>
+          <w:sz w:val="32"/>
+          <w:szCs w:val="32"/>
+          <w:u w:val="single"/>
+          <w:cs/>
+          <w:lang w:bidi="ta-IN"/>
+        </w:rPr>
+        <w:t>1</w:t>
       </w:r>
     </w:p>
     <w:p>
@@ -144,7 +160,7 @@
     </w:p>
     <w:tbl>
       <w:tblPr>
-        <w:tblW w:w="13971" w:type="dxa"/>
+        <w:tblW w:w="14557" w:type="dxa"/>
         <w:tblInd w:w="-792" w:type="dxa"/>
         <w:tblBorders>
           <w:top w:val="single" w:sz="4" w:space="0" w:color="000000"/>
@@ -157,14 +173,14 @@
         <w:tblLook w:val="04A0" w:firstRow="1" w:lastRow="0" w:firstColumn="1" w:lastColumn="0" w:noHBand="0" w:noVBand="1"/>
       </w:tblPr>
       <w:tblGrid>
-        <w:gridCol w:w="3060"/>
-        <w:gridCol w:w="5220"/>
-        <w:gridCol w:w="5691"/>
+        <w:gridCol w:w="3307"/>
+        <w:gridCol w:w="5670"/>
+        <w:gridCol w:w="5580"/>
       </w:tblGrid>
       <w:tr>
         <w:tc>
           <w:tcPr>
-            <w:tcW w:w="3060" w:type="dxa"/>
+            <w:tcW w:w="3307" w:type="dxa"/>
           </w:tcPr>
           <w:p>
             <w:pPr>
@@ -211,7 +227,7 @@
         </w:tc>
         <w:tc>
           <w:tcPr>
-            <w:tcW w:w="5220" w:type="dxa"/>
+            <w:tcW w:w="5670" w:type="dxa"/>
           </w:tcPr>
           <w:p>
             <w:pPr>
@@ -237,7 +253,7 @@
         </w:tc>
         <w:tc>
           <w:tcPr>
-            <w:tcW w:w="5691" w:type="dxa"/>
+            <w:tcW w:w="5580" w:type="dxa"/>
           </w:tcPr>
           <w:p>
             <w:pPr>
@@ -265,11 +281,11 @@
       </w:tr>
       <w:tr>
         <w:trPr>
-          <w:trHeight w:val="1814"/>
+          <w:trHeight w:val="1322"/>
         </w:trPr>
         <w:tc>
           <w:tcPr>
-            <w:tcW w:w="3060" w:type="dxa"/>
+            <w:tcW w:w="3307" w:type="dxa"/>
             <w:tcBorders>
               <w:top w:val="single" w:sz="4" w:space="0" w:color="000000"/>
               <w:left w:val="single" w:sz="4" w:space="0" w:color="000000"/>
@@ -351,7 +367,7 @@
         </w:tc>
         <w:tc>
           <w:tcPr>
-            <w:tcW w:w="5220" w:type="dxa"/>
+            <w:tcW w:w="5670" w:type="dxa"/>
             <w:tcBorders>
               <w:top w:val="single" w:sz="4" w:space="0" w:color="000000"/>
               <w:left w:val="single" w:sz="4" w:space="0" w:color="000000"/>
@@ -607,8 +623,17 @@
                 <w:rFonts w:ascii="Latha" w:hAnsi="Latha" w:cs="Latha"/>
                 <w:sz w:val="28"/>
                 <w:szCs w:val="28"/>
-              </w:rPr>
-              <w:t xml:space="preserve">| </w:t>
+                <w:lang w:bidi="ta-IN"/>
+              </w:rPr>
+              <w:t>|</w:t>
+            </w:r>
+            <w:r>
+              <w:rPr>
+                <w:rFonts w:ascii="Latha" w:hAnsi="Latha" w:cs="Latha"/>
+                <w:sz w:val="28"/>
+                <w:szCs w:val="28"/>
+              </w:rPr>
+              <w:t xml:space="preserve"> </w:t>
             </w:r>
             <w:r>
               <w:rPr>
@@ -696,7 +721,7 @@
         </w:tc>
         <w:tc>
           <w:tcPr>
-            <w:tcW w:w="5691" w:type="dxa"/>
+            <w:tcW w:w="5580" w:type="dxa"/>
             <w:tcBorders>
               <w:top w:val="single" w:sz="4" w:space="0" w:color="000000"/>
               <w:left w:val="single" w:sz="4" w:space="0" w:color="000000"/>
@@ -1036,7 +1061,593 @@
           </w:p>
         </w:tc>
       </w:tr>
+      <w:tr>
+        <w:trPr>
+          <w:trHeight w:val="899"/>
+        </w:trPr>
+        <w:tc>
+          <w:tcPr>
+            <w:tcW w:w="3307" w:type="dxa"/>
+            <w:tcBorders>
+              <w:top w:val="single" w:sz="4" w:space="0" w:color="000000"/>
+              <w:left w:val="single" w:sz="4" w:space="0" w:color="000000"/>
+              <w:bottom w:val="single" w:sz="4" w:space="0" w:color="000000"/>
+              <w:right w:val="single" w:sz="4" w:space="0" w:color="000000"/>
+            </w:tcBorders>
+          </w:tcPr>
+          <w:p>
+            <w:pPr>
+              <w:widowControl w:val="0"/>
+              <w:autoSpaceDE w:val="0"/>
+              <w:autoSpaceDN w:val="0"/>
+              <w:adjustRightInd w:val="0"/>
+              <w:spacing w:before="0" w:line="240" w:lineRule="auto"/>
+              <w:rPr>
+                <w:rFonts w:cs="Arial"/>
+                <w:b/>
+                <w:bCs/>
+                <w:sz w:val="28"/>
+                <w:szCs w:val="28"/>
+              </w:rPr>
+            </w:pPr>
+            <w:r>
+              <w:rPr>
+                <w:rFonts w:cs="Arial"/>
+                <w:b/>
+                <w:bCs/>
+                <w:sz w:val="28"/>
+                <w:szCs w:val="28"/>
+              </w:rPr>
+              <w:t>TS 7.3.</w:t>
+            </w:r>
+            <w:r>
+              <w:rPr>
+                <w:rFonts w:cs="Arial"/>
+                <w:b/>
+                <w:bCs/>
+                <w:sz w:val="28"/>
+                <w:szCs w:val="28"/>
+              </w:rPr>
+              <w:t>10</w:t>
+            </w:r>
+            <w:r>
+              <w:rPr>
+                <w:rFonts w:cs="Arial"/>
+                <w:b/>
+                <w:bCs/>
+                <w:sz w:val="28"/>
+                <w:szCs w:val="28"/>
+              </w:rPr>
+              <w:t>.</w:t>
+            </w:r>
+            <w:r>
+              <w:rPr>
+                <w:rFonts w:cs="Arial"/>
+                <w:b/>
+                <w:bCs/>
+                <w:sz w:val="28"/>
+                <w:szCs w:val="28"/>
+              </w:rPr>
+              <w:t>2</w:t>
+            </w:r>
+            <w:r>
+              <w:rPr>
+                <w:rFonts w:cs="Arial"/>
+                <w:b/>
+                <w:bCs/>
+                <w:sz w:val="28"/>
+                <w:szCs w:val="28"/>
+              </w:rPr>
+              <w:t xml:space="preserve"> – </w:t>
+            </w:r>
+            <w:r>
+              <w:rPr>
+                <w:rFonts w:cs="Arial"/>
+                <w:b/>
+                <w:bCs/>
+                <w:sz w:val="28"/>
+                <w:szCs w:val="28"/>
+              </w:rPr>
+              <w:t>Vaakyam</w:t>
+            </w:r>
+          </w:p>
+          <w:p>
+            <w:pPr>
+              <w:widowControl w:val="0"/>
+              <w:autoSpaceDE w:val="0"/>
+              <w:autoSpaceDN w:val="0"/>
+              <w:adjustRightInd w:val="0"/>
+              <w:spacing w:before="0" w:line="240" w:lineRule="auto"/>
+              <w:rPr>
+                <w:b/>
+                <w:sz w:val="28"/>
+                <w:szCs w:val="28"/>
+              </w:rPr>
+            </w:pPr>
+            <w:r>
+              <w:rPr>
+                <w:b/>
+                <w:sz w:val="28"/>
+                <w:szCs w:val="28"/>
+              </w:rPr>
+              <w:t>Line</w:t>
+            </w:r>
+            <w:r>
+              <w:rPr>
+                <w:b/>
+                <w:sz w:val="28"/>
+                <w:szCs w:val="28"/>
+              </w:rPr>
+              <w:t xml:space="preserve"> No. </w:t>
+            </w:r>
+            <w:r>
+              <w:rPr>
+                <w:b/>
+                <w:sz w:val="28"/>
+                <w:szCs w:val="28"/>
+              </w:rPr>
+              <w:t>–</w:t>
+            </w:r>
+            <w:r>
+              <w:rPr>
+                <w:b/>
+                <w:sz w:val="28"/>
+                <w:szCs w:val="28"/>
+              </w:rPr>
+              <w:t xml:space="preserve"> </w:t>
+            </w:r>
+            <w:r>
+              <w:rPr>
+                <w:b/>
+                <w:sz w:val="28"/>
+                <w:szCs w:val="28"/>
+              </w:rPr>
+              <w:t>4</w:t>
+            </w:r>
+          </w:p>
+          <w:p>
+            <w:pPr>
+              <w:widowControl w:val="0"/>
+              <w:autoSpaceDE w:val="0"/>
+              <w:autoSpaceDN w:val="0"/>
+              <w:adjustRightInd w:val="0"/>
+              <w:spacing w:before="0" w:line="240" w:lineRule="auto"/>
+              <w:rPr>
+                <w:rFonts w:cs="Arial"/>
+                <w:b/>
+                <w:bCs/>
+                <w:sz w:val="28"/>
+                <w:szCs w:val="28"/>
+              </w:rPr>
+            </w:pPr>
+            <w:r>
+              <w:rPr>
+                <w:rFonts w:cs="Arial"/>
+                <w:b/>
+                <w:bCs/>
+                <w:sz w:val="28"/>
+                <w:szCs w:val="28"/>
+              </w:rPr>
+              <w:t xml:space="preserve">Panchaati No. - </w:t>
+            </w:r>
+            <w:r>
+              <w:rPr>
+                <w:rFonts w:cs="Arial"/>
+                <w:b/>
+                <w:bCs/>
+                <w:sz w:val="28"/>
+                <w:szCs w:val="28"/>
+              </w:rPr>
+              <w:t>26</w:t>
+            </w:r>
+          </w:p>
+          <w:p>
+            <w:pPr>
+              <w:widowControl w:val="0"/>
+              <w:autoSpaceDE w:val="0"/>
+              <w:autoSpaceDN w:val="0"/>
+              <w:adjustRightInd w:val="0"/>
+              <w:spacing w:before="0" w:line="240" w:lineRule="auto"/>
+              <w:rPr>
+                <w:rFonts w:cs="Arial"/>
+                <w:b/>
+                <w:sz w:val="28"/>
+                <w:szCs w:val="28"/>
+              </w:rPr>
+            </w:pPr>
+          </w:p>
+        </w:tc>
+        <w:tc>
+          <w:tcPr>
+            <w:tcW w:w="5670" w:type="dxa"/>
+            <w:tcBorders>
+              <w:top w:val="single" w:sz="4" w:space="0" w:color="000000"/>
+              <w:left w:val="single" w:sz="4" w:space="0" w:color="000000"/>
+              <w:bottom w:val="single" w:sz="4" w:space="0" w:color="000000"/>
+              <w:right w:val="single" w:sz="4" w:space="0" w:color="000000"/>
+            </w:tcBorders>
+          </w:tcPr>
+          <w:p>
+            <w:pPr>
+              <w:widowControl w:val="0"/>
+              <w:autoSpaceDE w:val="0"/>
+              <w:autoSpaceDN w:val="0"/>
+              <w:adjustRightInd w:val="0"/>
+              <w:spacing w:before="0" w:line="240" w:lineRule="auto"/>
+              <w:rPr>
+                <w:rFonts w:ascii="Latha" w:hAnsi="Latha" w:cs="Latha"/>
+                <w:sz w:val="28"/>
+                <w:szCs w:val="28"/>
+                <w:cs/>
+                <w:lang w:bidi="ta-IN"/>
+              </w:rPr>
+            </w:pPr>
+            <w:r>
+              <w:rPr>
+                <w:rFonts w:ascii="Latha" w:hAnsi="Latha" w:cs="Latha"/>
+                <w:sz w:val="28"/>
+                <w:szCs w:val="28"/>
+                <w:cs/>
+                <w:lang w:bidi="ta-IN"/>
+              </w:rPr>
+              <w:t>ஸுவ</w:t>
+            </w:r>
+            <w:r>
+              <w:rPr>
+                <w:rFonts w:ascii="BRH Tamil Tab Extra" w:hAnsi="BRH Tamil Tab Extra" w:cs="Latha"/>
+                <w:b/>
+                <w:sz w:val="36"/>
+                <w:szCs w:val="28"/>
+              </w:rPr>
+              <w:t>…</w:t>
+            </w:r>
+            <w:r>
+              <w:rPr>
+                <w:rFonts w:ascii="Latha" w:hAnsi="Latha" w:cs="Latha"/>
+                <w:sz w:val="28"/>
+                <w:szCs w:val="28"/>
+                <w:cs/>
+                <w:lang w:bidi="ta-IN"/>
+              </w:rPr>
+              <w:t>ர்க</w:t>
+            </w:r>
+            <w:r>
+              <w:rPr>
+                <w:rFonts w:ascii="Latha" w:hAnsi="Latha" w:cs="Latha"/>
+                <w:b/>
+                <w:bCs/>
+                <w:position w:val="-12"/>
+                <w:sz w:val="28"/>
+                <w:szCs w:val="28"/>
+                <w:cs/>
+                <w:lang w:bidi="ta-IN"/>
+              </w:rPr>
+              <w:t>3</w:t>
+            </w:r>
+            <w:r>
+              <w:rPr>
+                <w:rFonts w:ascii="Latha" w:hAnsi="Latha" w:cs="Latha"/>
+                <w:sz w:val="28"/>
+                <w:szCs w:val="28"/>
+                <w:cs/>
+                <w:lang w:bidi="ta-IN"/>
+              </w:rPr>
+              <w:t xml:space="preserve"> ஏ</w:t>
+            </w:r>
+            <w:r>
+              <w:rPr>
+                <w:rFonts w:ascii="BRH Tamil Tab Extra" w:hAnsi="BRH Tamil Tab Extra" w:cs="Latha"/>
+                <w:b/>
+                <w:sz w:val="36"/>
+                <w:szCs w:val="28"/>
+              </w:rPr>
+              <w:t>…</w:t>
+            </w:r>
+            <w:r>
+              <w:rPr>
+                <w:rFonts w:ascii="Latha" w:hAnsi="Latha" w:cs="Latha"/>
+                <w:sz w:val="28"/>
+                <w:szCs w:val="28"/>
+                <w:cs/>
+                <w:lang w:bidi="ta-IN"/>
+              </w:rPr>
+              <w:t>வை</w:t>
+            </w:r>
+            <w:r>
+              <w:rPr>
+                <w:rFonts w:ascii="Latha" w:hAnsi="Latha" w:cs="Latha"/>
+                <w:sz w:val="28"/>
+                <w:szCs w:val="28"/>
+                <w:highlight w:val="yellow"/>
+                <w:cs/>
+                <w:lang w:bidi="ta-IN"/>
+              </w:rPr>
+              <w:t>னா</w:t>
+            </w:r>
+            <w:r>
+              <w:rPr>
+                <w:rFonts w:ascii="BRH Tamil Tab Extra" w:hAnsi="BRH Tamil Tab Extra" w:cs="Latha"/>
+                <w:b/>
+                <w:sz w:val="36"/>
+                <w:szCs w:val="28"/>
+                <w:highlight w:val="yellow"/>
+              </w:rPr>
+              <w:t>‡</w:t>
+            </w:r>
+            <w:r>
+              <w:rPr>
+                <w:rFonts w:ascii="Latha" w:hAnsi="Latha" w:cs="Latha"/>
+                <w:sz w:val="28"/>
+                <w:szCs w:val="28"/>
+                <w:highlight w:val="yellow"/>
+                <w:cs/>
+                <w:lang w:bidi="ta-IN"/>
+              </w:rPr>
+              <w:t>ம்</w:t>
+            </w:r>
+            <w:r>
+              <w:rPr>
+                <w:rFonts w:ascii="Latha" w:hAnsi="Latha" w:cs="Latha"/>
+                <w:sz w:val="28"/>
+                <w:szCs w:val="28"/>
+                <w:cs/>
+                <w:lang w:bidi="ta-IN"/>
+              </w:rPr>
+              <w:t xml:space="preserve"> </w:t>
+            </w:r>
+            <w:r>
+              <w:rPr>
+                <w:rFonts w:ascii="BRH Devanagari Extra" w:hAnsi="BRH Devanagari Extra" w:cs="Latha"/>
+                <w:b/>
+                <w:sz w:val="36"/>
+                <w:szCs w:val="28"/>
+              </w:rPr>
+              <w:t>Æ</w:t>
+            </w:r>
+            <w:r>
+              <w:rPr>
+                <w:rFonts w:ascii="Latha" w:hAnsi="Latha" w:cs="Latha"/>
+                <w:sz w:val="28"/>
+                <w:szCs w:val="28"/>
+                <w:cs/>
+                <w:lang w:bidi="ta-IN"/>
+              </w:rPr>
+              <w:t>லோ</w:t>
+            </w:r>
+            <w:r>
+              <w:rPr>
+                <w:rFonts w:ascii="BRH Tamil Tab Extra" w:hAnsi="BRH Tamil Tab Extra" w:cs="Latha"/>
+                <w:b/>
+                <w:sz w:val="36"/>
+                <w:szCs w:val="28"/>
+              </w:rPr>
+              <w:t>…</w:t>
+            </w:r>
+            <w:r>
+              <w:rPr>
+                <w:rFonts w:ascii="Latha" w:hAnsi="Latha" w:cs="Latha"/>
+                <w:sz w:val="28"/>
+                <w:szCs w:val="28"/>
+                <w:cs/>
+                <w:lang w:bidi="ta-IN"/>
+              </w:rPr>
+              <w:t>க</w:t>
+            </w:r>
+          </w:p>
+        </w:tc>
+        <w:tc>
+          <w:tcPr>
+            <w:tcW w:w="5580" w:type="dxa"/>
+            <w:tcBorders>
+              <w:top w:val="single" w:sz="4" w:space="0" w:color="000000"/>
+              <w:left w:val="single" w:sz="4" w:space="0" w:color="000000"/>
+              <w:bottom w:val="single" w:sz="4" w:space="0" w:color="000000"/>
+              <w:right w:val="single" w:sz="4" w:space="0" w:color="000000"/>
+            </w:tcBorders>
+          </w:tcPr>
+          <w:p>
+            <w:pPr>
+              <w:spacing w:before="0" w:line="240" w:lineRule="auto"/>
+              <w:rPr>
+                <w:rFonts w:ascii="Latha" w:hAnsi="Latha" w:cs="Latha"/>
+                <w:sz w:val="28"/>
+                <w:szCs w:val="28"/>
+                <w:cs/>
+                <w:lang w:bidi="ta-IN"/>
+              </w:rPr>
+            </w:pPr>
+            <w:r>
+              <w:rPr>
+                <w:rFonts w:ascii="Latha" w:hAnsi="Latha" w:cs="Latha"/>
+                <w:sz w:val="28"/>
+                <w:szCs w:val="28"/>
+                <w:cs/>
+                <w:lang w:bidi="ta-IN"/>
+              </w:rPr>
+              <w:t>ஸுவ</w:t>
+            </w:r>
+            <w:r>
+              <w:rPr>
+                <w:rFonts w:ascii="BRH Tamil Tab Extra" w:hAnsi="BRH Tamil Tab Extra" w:cs="Latha"/>
+                <w:b/>
+                <w:sz w:val="36"/>
+                <w:szCs w:val="28"/>
+              </w:rPr>
+              <w:t>…</w:t>
+            </w:r>
+            <w:r>
+              <w:rPr>
+                <w:rFonts w:ascii="Latha" w:hAnsi="Latha" w:cs="Latha"/>
+                <w:sz w:val="28"/>
+                <w:szCs w:val="28"/>
+                <w:cs/>
+                <w:lang w:bidi="ta-IN"/>
+              </w:rPr>
+              <w:t>ர்க</w:t>
+            </w:r>
+            <w:r>
+              <w:rPr>
+                <w:rFonts w:ascii="Latha" w:hAnsi="Latha" w:cs="Latha"/>
+                <w:b/>
+                <w:bCs/>
+                <w:position w:val="-12"/>
+                <w:sz w:val="28"/>
+                <w:szCs w:val="28"/>
+                <w:cs/>
+                <w:lang w:bidi="ta-IN"/>
+              </w:rPr>
+              <w:t>3</w:t>
+            </w:r>
+            <w:r>
+              <w:rPr>
+                <w:rFonts w:ascii="Latha" w:hAnsi="Latha" w:cs="Latha"/>
+                <w:sz w:val="28"/>
+                <w:szCs w:val="28"/>
+                <w:cs/>
+                <w:lang w:bidi="ta-IN"/>
+              </w:rPr>
+              <w:t xml:space="preserve"> ஏ</w:t>
+            </w:r>
+            <w:r>
+              <w:rPr>
+                <w:rFonts w:ascii="BRH Tamil Tab Extra" w:hAnsi="BRH Tamil Tab Extra" w:cs="Latha"/>
+                <w:b/>
+                <w:sz w:val="36"/>
+                <w:szCs w:val="28"/>
+              </w:rPr>
+              <w:t>…</w:t>
+            </w:r>
+            <w:r>
+              <w:rPr>
+                <w:rFonts w:ascii="Latha" w:hAnsi="Latha" w:cs="Latha"/>
+                <w:sz w:val="28"/>
+                <w:szCs w:val="28"/>
+                <w:cs/>
+                <w:lang w:bidi="ta-IN"/>
+              </w:rPr>
+              <w:t>வை</w:t>
+            </w:r>
+            <w:r>
+              <w:rPr>
+                <w:rFonts w:ascii="Latha" w:hAnsi="Latha" w:cs="Latha"/>
+                <w:sz w:val="28"/>
+                <w:szCs w:val="28"/>
+                <w:highlight w:val="green"/>
+                <w:cs/>
+                <w:lang w:bidi="ta-IN"/>
+              </w:rPr>
+              <w:t>னா</w:t>
+            </w:r>
+            <w:r>
+              <w:rPr>
+                <w:rFonts w:ascii="BRH Tamil Tab Extra" w:hAnsi="BRH Tamil Tab Extra" w:cs="Latha"/>
+                <w:b/>
+                <w:sz w:val="36"/>
+                <w:szCs w:val="28"/>
+                <w:highlight w:val="green"/>
+              </w:rPr>
+              <w:t>‡</w:t>
+            </w:r>
+            <w:r>
+              <w:rPr>
+                <w:rFonts w:ascii="BRH Tamil Tab Extra" w:hAnsi="BRH Tamil Tab Extra" w:cs="Latha" w:hint="cs"/>
+                <w:b/>
+                <w:sz w:val="36"/>
+                <w:szCs w:val="28"/>
+                <w:highlight w:val="green"/>
+                <w:cs/>
+                <w:lang w:bidi="ta-IN"/>
+              </w:rPr>
+              <w:t>ன்</w:t>
+            </w:r>
+            <w:r>
+              <w:rPr>
+                <w:rFonts w:ascii="Latha" w:hAnsi="Latha" w:cs="Latha"/>
+                <w:sz w:val="28"/>
+                <w:szCs w:val="28"/>
+                <w:cs/>
+                <w:lang w:bidi="ta-IN"/>
+              </w:rPr>
+              <w:t xml:space="preserve"> </w:t>
+            </w:r>
+            <w:r>
+              <w:rPr>
+                <w:rFonts w:ascii="BRH Devanagari Extra" w:hAnsi="BRH Devanagari Extra" w:cs="Latha"/>
+                <w:b/>
+                <w:sz w:val="36"/>
+                <w:szCs w:val="28"/>
+              </w:rPr>
+              <w:t>Æ</w:t>
+            </w:r>
+            <w:r>
+              <w:rPr>
+                <w:rFonts w:ascii="Latha" w:hAnsi="Latha" w:cs="Latha"/>
+                <w:sz w:val="28"/>
+                <w:szCs w:val="28"/>
+                <w:cs/>
+                <w:lang w:bidi="ta-IN"/>
+              </w:rPr>
+              <w:t>லோ</w:t>
+            </w:r>
+            <w:r>
+              <w:rPr>
+                <w:rFonts w:ascii="BRH Tamil Tab Extra" w:hAnsi="BRH Tamil Tab Extra" w:cs="Latha"/>
+                <w:b/>
+                <w:sz w:val="36"/>
+                <w:szCs w:val="28"/>
+              </w:rPr>
+              <w:t>…</w:t>
+            </w:r>
+            <w:r>
+              <w:rPr>
+                <w:rFonts w:ascii="Latha" w:hAnsi="Latha" w:cs="Latha"/>
+                <w:sz w:val="28"/>
+                <w:szCs w:val="28"/>
+                <w:cs/>
+                <w:lang w:bidi="ta-IN"/>
+              </w:rPr>
+              <w:t>க</w:t>
+            </w:r>
+          </w:p>
+        </w:tc>
+      </w:tr>
     </w:tbl>
+    <w:p>
+      <w:pPr>
+        <w:jc w:val="center"/>
+        <w:rPr>
+          <w:b/>
+          <w:bCs/>
+          <w:sz w:val="32"/>
+          <w:szCs w:val="32"/>
+          <w:u w:val="single"/>
+        </w:rPr>
+      </w:pPr>
+    </w:p>
+    <w:p>
+      <w:pPr>
+        <w:jc w:val="center"/>
+        <w:rPr>
+          <w:b/>
+          <w:bCs/>
+          <w:sz w:val="32"/>
+          <w:szCs w:val="32"/>
+          <w:u w:val="single"/>
+        </w:rPr>
+      </w:pPr>
+    </w:p>
+    <w:p>
+      <w:pPr>
+        <w:jc w:val="center"/>
+        <w:rPr>
+          <w:b/>
+          <w:bCs/>
+          <w:sz w:val="32"/>
+          <w:szCs w:val="32"/>
+          <w:u w:val="single"/>
+        </w:rPr>
+      </w:pPr>
+    </w:p>
     <w:p>
       <w:pPr>
         <w:jc w:val="center"/>
@@ -2026,7 +2637,7 @@
               <w:adjustRightInd w:val="0"/>
               <w:spacing w:line="264" w:lineRule="auto"/>
               <w:rPr>
-                <w:rFonts w:ascii="Latha" w:hAnsi="Latha" w:cs="Latha" w:hint="cs"/>
+                <w:rFonts w:ascii="Latha" w:hAnsi="Latha" w:cs="Latha"/>
                 <w:sz w:val="28"/>
                 <w:szCs w:val="28"/>
                 <w:cs/>
@@ -2284,7 +2895,7 @@
           <w:p>
             <w:pPr>
               <w:rPr>
-                <w:rFonts w:ascii="Latha" w:hAnsi="Latha" w:cs="Latha" w:hint="cs"/>
+                <w:rFonts w:ascii="Latha" w:hAnsi="Latha" w:cs="Latha"/>
                 <w:sz w:val="28"/>
                 <w:szCs w:val="28"/>
                 <w:cs/>
@@ -2630,7 +3241,7 @@
           <w:p>
             <w:pPr>
               <w:rPr>
-                <w:rFonts w:ascii="BRH Devanagari Extra" w:hAnsi="BRH Devanagari Extra" w:cs="BRH Devanagari Extra" w:hint="cs"/>
+                <w:rFonts w:ascii="BRH Devanagari Extra" w:hAnsi="BRH Devanagari Extra" w:cs="BRH Devanagari Extra"/>
                 <w:sz w:val="40"/>
                 <w:szCs w:val="40"/>
                 <w:cs/>
@@ -2850,7 +3461,7 @@
           <w:p>
             <w:pPr>
               <w:rPr>
-                <w:rFonts w:ascii="BRH Devanagari Extra" w:hAnsi="BRH Devanagari Extra" w:cs="BRH Devanagari Extra" w:hint="cs"/>
+                <w:rFonts w:ascii="BRH Devanagari Extra" w:hAnsi="BRH Devanagari Extra" w:cs="BRH Devanagari Extra"/>
                 <w:sz w:val="40"/>
                 <w:szCs w:val="40"/>
                 <w:cs/>
@@ -3171,7 +3782,7 @@
               <w:adjustRightInd w:val="0"/>
               <w:spacing w:line="264" w:lineRule="auto"/>
               <w:rPr>
-                <w:rFonts w:ascii="BRH Devanagari Extra" w:hAnsi="BRH Devanagari Extra" w:cs="BRH Devanagari Extra" w:hint="cs"/>
+                <w:rFonts w:ascii="BRH Devanagari Extra" w:hAnsi="BRH Devanagari Extra" w:cs="BRH Devanagari Extra"/>
                 <w:sz w:val="40"/>
                 <w:szCs w:val="40"/>
                 <w:cs/>
@@ -4041,7 +4652,7 @@
           <w:p>
             <w:pPr>
               <w:rPr>
-                <w:rFonts w:ascii="BRH Devanagari Extra" w:hAnsi="BRH Devanagari Extra" w:cs="BRH Devanagari Extra" w:hint="cs"/>
+                <w:rFonts w:ascii="BRH Devanagari Extra" w:hAnsi="BRH Devanagari Extra" w:cs="BRH Devanagari Extra"/>
                 <w:sz w:val="40"/>
                 <w:szCs w:val="40"/>
                 <w:cs/>
@@ -4234,7 +4845,7 @@
           <w:p>
             <w:pPr>
               <w:rPr>
-                <w:rFonts w:ascii="BRH Devanagari Extra" w:hAnsi="BRH Devanagari Extra" w:cs="BRH Devanagari Extra" w:hint="cs"/>
+                <w:rFonts w:ascii="BRH Devanagari Extra" w:hAnsi="BRH Devanagari Extra" w:cs="BRH Devanagari Extra"/>
                 <w:sz w:val="40"/>
                 <w:szCs w:val="40"/>
                 <w:cs/>
@@ -4573,7 +5184,7 @@
               <w:adjustRightInd w:val="0"/>
               <w:spacing w:before="0" w:line="252" w:lineRule="auto"/>
               <w:rPr>
-                <w:rFonts w:ascii="BRH Devanagari Extra" w:hAnsi="BRH Devanagari Extra" w:cs="BRH Devanagari Extra" w:hint="cs"/>
+                <w:rFonts w:ascii="BRH Devanagari Extra" w:hAnsi="BRH Devanagari Extra" w:cs="BRH Devanagari Extra"/>
                 <w:sz w:val="40"/>
                 <w:szCs w:val="40"/>
                 <w:cs/>
@@ -4717,7 +5328,7 @@
           <w:p>
             <w:pPr>
               <w:rPr>
-                <w:rFonts w:ascii="BRH Devanagari Extra" w:hAnsi="BRH Devanagari Extra" w:cs="BRH Devanagari Extra" w:hint="cs"/>
+                <w:rFonts w:ascii="BRH Devanagari Extra" w:hAnsi="BRH Devanagari Extra" w:cs="BRH Devanagari Extra"/>
                 <w:sz w:val="40"/>
                 <w:szCs w:val="40"/>
                 <w:cs/>
@@ -4933,7 +5544,7 @@
           <w:p>
             <w:pPr>
               <w:rPr>
-                <w:rFonts w:ascii="BRH Devanagari Extra" w:hAnsi="BRH Devanagari Extra" w:cs="BRH Devanagari Extra" w:hint="cs"/>
+                <w:rFonts w:ascii="BRH Devanagari Extra" w:hAnsi="BRH Devanagari Extra" w:cs="BRH Devanagari Extra"/>
                 <w:sz w:val="40"/>
                 <w:szCs w:val="40"/>
                 <w:cs/>
@@ -5221,7 +5832,7 @@
           <w:p>
             <w:pPr>
               <w:rPr>
-                <w:rFonts w:ascii="BRH Devanagari Extra" w:hAnsi="BRH Devanagari Extra" w:cs="BRH Devanagari Extra" w:hint="cs"/>
+                <w:rFonts w:ascii="BRH Devanagari Extra" w:hAnsi="BRH Devanagari Extra" w:cs="BRH Devanagari Extra"/>
                 <w:sz w:val="40"/>
                 <w:szCs w:val="40"/>
                 <w:cs/>
@@ -5577,7 +6188,7 @@
           <w:p>
             <w:pPr>
               <w:rPr>
-                <w:rFonts w:ascii="BRH Devanagari Extra" w:hAnsi="BRH Devanagari Extra" w:cs="BRH Devanagari Extra" w:hint="cs"/>
+                <w:rFonts w:ascii="BRH Devanagari Extra" w:hAnsi="BRH Devanagari Extra" w:cs="BRH Devanagari Extra"/>
                 <w:sz w:val="40"/>
                 <w:szCs w:val="40"/>
                 <w:cs/>
@@ -6342,7 +6953,7 @@
           <w:p>
             <w:pPr>
               <w:rPr>
-                <w:rFonts w:ascii="Latha" w:hAnsi="Latha" w:cs="Latha" w:hint="cs"/>
+                <w:rFonts w:ascii="Latha" w:hAnsi="Latha" w:cs="Latha"/>
                 <w:sz w:val="28"/>
                 <w:szCs w:val="28"/>
                 <w:cs/>
@@ -6478,7 +7089,7 @@
             <w:pPr>
               <w:spacing w:before="0" w:line="240" w:lineRule="auto"/>
               <w:rPr>
-                <w:rFonts w:ascii="Latha" w:hAnsi="Latha" w:cs="Latha" w:hint="cs"/>
+                <w:rFonts w:ascii="Latha" w:hAnsi="Latha" w:cs="Latha"/>
                 <w:sz w:val="28"/>
                 <w:szCs w:val="28"/>
                 <w:cs/>
@@ -6936,7 +7547,7 @@
 </file>
 
 <file path=word/endnotes.xml><?xml version="1.0" encoding="utf-8"?>
-<w:endnotes xmlns:wpc="http://schemas.microsoft.com/office/word/2010/wordprocessingCanvas" xmlns:cx="http://schemas.microsoft.com/office/drawing/2014/chartex" xmlns:cx1="http://schemas.microsoft.com/office/drawing/2015/9/8/chartex" xmlns:cx2="http://schemas.microsoft.com/office/drawing/2015/10/21/chartex" xmlns:cx3="http://schemas.microsoft.com/office/drawing/2016/5/9/chartex" xmlns:cx4="http://schemas.microsoft.com/office/drawing/2016/5/10/chartex" xmlns:cx5="http://schemas.microsoft.com/office/drawing/2016/5/11/chartex" xmlns:cx6="http://schemas.microsoft.com/office/drawing/2016/5/12/chartex" xmlns:cx7="http://schemas.microsoft.com/office/drawing/2016/5/13/chartex" xmlns:cx8="http://schemas.microsoft.com/office/drawing/2016/5/14/chartex" xmlns:mc="http://schemas.openxmlformats.org/markup-compatibility/2006" xmlns:aink="http://schemas.microsoft.com/office/drawing/2016/ink" xmlns:am3d="http://schemas.microsoft.com/office/drawing/2017/model3d" xmlns:o="urn:schemas-microsoft-com:office:office" xmlns:r="http://schemas.openxmlformats.org/officeDocument/2006/relationships" xmlns:m="http://schemas.openxmlformats.org/officeDocument/2006/math" xmlns:v="urn:schemas-microsoft-com:vml" xmlns:wp14="http://schemas.microsoft.com/office/word/2010/wordprocessingDrawing" xmlns:wp="http://schemas.openxmlformats.org/drawingml/2006/wordprocessingDrawing" xmlns:w10="urn:schemas-microsoft-com:office:word" xmlns:w="http://schemas.openxmlformats.org/wordprocessingml/2006/main" xmlns:w14="http://schemas.microsoft.com/office/word/2010/wordml" xmlns:w15="http://schemas.microsoft.com/office/word/2012/wordml" xmlns:w16cex="http://schemas.microsoft.com/office/word/2018/wordml/cex" xmlns:w16cid="http://schemas.microsoft.com/office/word/2016/wordml/cid" xmlns:w16="http://schemas.microsoft.com/office/word/2018/wordml" xmlns:w16se="http://schemas.microsoft.com/office/word/2015/wordml/symex" xmlns:wpg="http://schemas.microsoft.com/office/word/2010/wordprocessingGroup" xmlns:wpi="http://schemas.microsoft.com/office/word/2010/wordprocessingInk" xmlns:wne="http://schemas.microsoft.com/office/word/2006/wordml" xmlns:wps="http://schemas.microsoft.com/office/word/2010/wordprocessingShape" mc:Ignorable="w14 w15 w16se w16cid w16 w16cex wp14">
+<w:endnotes xmlns:wpc="http://schemas.microsoft.com/office/word/2010/wordprocessingCanvas" xmlns:cx="http://schemas.microsoft.com/office/drawing/2014/chartex" xmlns:cx1="http://schemas.microsoft.com/office/drawing/2015/9/8/chartex" xmlns:cx2="http://schemas.microsoft.com/office/drawing/2015/10/21/chartex" xmlns:cx3="http://schemas.microsoft.com/office/drawing/2016/5/9/chartex" xmlns:cx4="http://schemas.microsoft.com/office/drawing/2016/5/10/chartex" xmlns:cx5="http://schemas.microsoft.com/office/drawing/2016/5/11/chartex" xmlns:cx6="http://schemas.microsoft.com/office/drawing/2016/5/12/chartex" xmlns:cx7="http://schemas.microsoft.com/office/drawing/2016/5/13/chartex" xmlns:cx8="http://schemas.microsoft.com/office/drawing/2016/5/14/chartex" xmlns:mc="http://schemas.openxmlformats.org/markup-compatibility/2006" xmlns:aink="http://schemas.microsoft.com/office/drawing/2016/ink" xmlns:am3d="http://schemas.microsoft.com/office/drawing/2017/model3d" xmlns:o="urn:schemas-microsoft-com:office:office" xmlns:r="http://schemas.openxmlformats.org/officeDocument/2006/relationships" xmlns:m="http://schemas.openxmlformats.org/officeDocument/2006/math" xmlns:v="urn:schemas-microsoft-com:vml" xmlns:wp14="http://schemas.microsoft.com/office/word/2010/wordprocessingDrawing" xmlns:wp="http://schemas.openxmlformats.org/drawingml/2006/wordprocessingDrawing" xmlns:w10="urn:schemas-microsoft-com:office:word" xmlns:w="http://schemas.openxmlformats.org/wordprocessingml/2006/main" xmlns:w14="http://schemas.microsoft.com/office/word/2010/wordml" xmlns:w15="http://schemas.microsoft.com/office/word/2012/wordml" xmlns:w16cex="http://schemas.microsoft.com/office/word/2018/wordml/cex" xmlns:w16cid="http://schemas.microsoft.com/office/word/2016/wordml/cid" xmlns:w16="http://schemas.microsoft.com/office/word/2018/wordml" xmlns:w16sdtdh="http://schemas.microsoft.com/office/word/2020/wordml/sdtdatahash" xmlns:w16se="http://schemas.microsoft.com/office/word/2015/wordml/symex" xmlns:wpg="http://schemas.microsoft.com/office/word/2010/wordprocessingGroup" xmlns:wpi="http://schemas.microsoft.com/office/word/2010/wordprocessingInk" xmlns:wne="http://schemas.microsoft.com/office/word/2006/wordml" xmlns:wps="http://schemas.microsoft.com/office/word/2010/wordprocessingShape" mc:Ignorable="w14 w15 w16se w16cid w16 w16cex w16sdtdh wp14">
   <w:endnote w:type="separator" w:id="-1">
     <w:p>
       <w:pPr>
@@ -6961,7 +7572,7 @@
 </file>
 
 <file path=word/footer1.xml><?xml version="1.0" encoding="utf-8"?>
-<w:ftr xmlns:wpc="http://schemas.microsoft.com/office/word/2010/wordprocessingCanvas" xmlns:cx="http://schemas.microsoft.com/office/drawing/2014/chartex" xmlns:cx1="http://schemas.microsoft.com/office/drawing/2015/9/8/chartex" xmlns:cx2="http://schemas.microsoft.com/office/drawing/2015/10/21/chartex" xmlns:cx3="http://schemas.microsoft.com/office/drawing/2016/5/9/chartex" xmlns:cx4="http://schemas.microsoft.com/office/drawing/2016/5/10/chartex" xmlns:cx5="http://schemas.microsoft.com/office/drawing/2016/5/11/chartex" xmlns:cx6="http://schemas.microsoft.com/office/drawing/2016/5/12/chartex" xmlns:cx7="http://schemas.microsoft.com/office/drawing/2016/5/13/chartex" xmlns:cx8="http://schemas.microsoft.com/office/drawing/2016/5/14/chartex" xmlns:mc="http://schemas.openxmlformats.org/markup-compatibility/2006" xmlns:aink="http://schemas.microsoft.com/office/drawing/2016/ink" xmlns:am3d="http://schemas.microsoft.com/office/drawing/2017/model3d" xmlns:o="urn:schemas-microsoft-com:office:office" xmlns:r="http://schemas.openxmlformats.org/officeDocument/2006/relationships" xmlns:m="http://schemas.openxmlformats.org/officeDocument/2006/math" xmlns:v="urn:schemas-microsoft-com:vml" xmlns:wp14="http://schemas.microsoft.com/office/word/2010/wordprocessingDrawing" xmlns:wp="http://schemas.openxmlformats.org/drawingml/2006/wordprocessingDrawing" xmlns:w10="urn:schemas-microsoft-com:office:word" xmlns:w="http://schemas.openxmlformats.org/wordprocessingml/2006/main" xmlns:w14="http://schemas.microsoft.com/office/word/2010/wordml" xmlns:w15="http://schemas.microsoft.com/office/word/2012/wordml" xmlns:w16cex="http://schemas.microsoft.com/office/word/2018/wordml/cex" xmlns:w16cid="http://schemas.microsoft.com/office/word/2016/wordml/cid" xmlns:w16="http://schemas.microsoft.com/office/word/2018/wordml" xmlns:w16se="http://schemas.microsoft.com/office/word/2015/wordml/symex" xmlns:wpg="http://schemas.microsoft.com/office/word/2010/wordprocessingGroup" xmlns:wpi="http://schemas.microsoft.com/office/word/2010/wordprocessingInk" xmlns:wne="http://schemas.microsoft.com/office/word/2006/wordml" xmlns:wps="http://schemas.microsoft.com/office/word/2010/wordprocessingShape" mc:Ignorable="w14 w15 w16se w16cid w16 w16cex wp14">
+<w:ftr xmlns:wpc="http://schemas.microsoft.com/office/word/2010/wordprocessingCanvas" xmlns:cx="http://schemas.microsoft.com/office/drawing/2014/chartex" xmlns:cx1="http://schemas.microsoft.com/office/drawing/2015/9/8/chartex" xmlns:cx2="http://schemas.microsoft.com/office/drawing/2015/10/21/chartex" xmlns:cx3="http://schemas.microsoft.com/office/drawing/2016/5/9/chartex" xmlns:cx4="http://schemas.microsoft.com/office/drawing/2016/5/10/chartex" xmlns:cx5="http://schemas.microsoft.com/office/drawing/2016/5/11/chartex" xmlns:cx6="http://schemas.microsoft.com/office/drawing/2016/5/12/chartex" xmlns:cx7="http://schemas.microsoft.com/office/drawing/2016/5/13/chartex" xmlns:cx8="http://schemas.microsoft.com/office/drawing/2016/5/14/chartex" xmlns:mc="http://schemas.openxmlformats.org/markup-compatibility/2006" xmlns:aink="http://schemas.microsoft.com/office/drawing/2016/ink" xmlns:am3d="http://schemas.microsoft.com/office/drawing/2017/model3d" xmlns:o="urn:schemas-microsoft-com:office:office" xmlns:r="http://schemas.openxmlformats.org/officeDocument/2006/relationships" xmlns:m="http://schemas.openxmlformats.org/officeDocument/2006/math" xmlns:v="urn:schemas-microsoft-com:vml" xmlns:wp14="http://schemas.microsoft.com/office/word/2010/wordprocessingDrawing" xmlns:wp="http://schemas.openxmlformats.org/drawingml/2006/wordprocessingDrawing" xmlns:w10="urn:schemas-microsoft-com:office:word" xmlns:w="http://schemas.openxmlformats.org/wordprocessingml/2006/main" xmlns:w14="http://schemas.microsoft.com/office/word/2010/wordml" xmlns:w15="http://schemas.microsoft.com/office/word/2012/wordml" xmlns:w16cex="http://schemas.microsoft.com/office/word/2018/wordml/cex" xmlns:w16cid="http://schemas.microsoft.com/office/word/2016/wordml/cid" xmlns:w16="http://schemas.microsoft.com/office/word/2018/wordml" xmlns:w16sdtdh="http://schemas.microsoft.com/office/word/2020/wordml/sdtdatahash" xmlns:w16se="http://schemas.microsoft.com/office/word/2015/wordml/symex" xmlns:wpg="http://schemas.microsoft.com/office/word/2010/wordprocessingGroup" xmlns:wpi="http://schemas.microsoft.com/office/word/2010/wordprocessingInk" xmlns:wne="http://schemas.microsoft.com/office/word/2006/wordml" xmlns:wps="http://schemas.microsoft.com/office/word/2010/wordprocessingShape" mc:Ignorable="w14 w15 w16se w16cid w16 w16cex w16sdtdh wp14">
   <w:p>
     <w:pPr>
       <w:pStyle w:val="Footer"/>
@@ -7032,7 +7643,7 @@
 </file>
 
 <file path=word/footer2.xml><?xml version="1.0" encoding="utf-8"?>
-<w:ftr xmlns:wpc="http://schemas.microsoft.com/office/word/2010/wordprocessingCanvas" xmlns:cx="http://schemas.microsoft.com/office/drawing/2014/chartex" xmlns:cx1="http://schemas.microsoft.com/office/drawing/2015/9/8/chartex" xmlns:cx2="http://schemas.microsoft.com/office/drawing/2015/10/21/chartex" xmlns:cx3="http://schemas.microsoft.com/office/drawing/2016/5/9/chartex" xmlns:cx4="http://schemas.microsoft.com/office/drawing/2016/5/10/chartex" xmlns:cx5="http://schemas.microsoft.com/office/drawing/2016/5/11/chartex" xmlns:cx6="http://schemas.microsoft.com/office/drawing/2016/5/12/chartex" xmlns:cx7="http://schemas.microsoft.com/office/drawing/2016/5/13/chartex" xmlns:cx8="http://schemas.microsoft.com/office/drawing/2016/5/14/chartex" xmlns:mc="http://schemas.openxmlformats.org/markup-compatibility/2006" xmlns:aink="http://schemas.microsoft.com/office/drawing/2016/ink" xmlns:am3d="http://schemas.microsoft.com/office/drawing/2017/model3d" xmlns:o="urn:schemas-microsoft-com:office:office" xmlns:r="http://schemas.openxmlformats.org/officeDocument/2006/relationships" xmlns:m="http://schemas.openxmlformats.org/officeDocument/2006/math" xmlns:v="urn:schemas-microsoft-com:vml" xmlns:wp14="http://schemas.microsoft.com/office/word/2010/wordprocessingDrawing" xmlns:wp="http://schemas.openxmlformats.org/drawingml/2006/wordprocessingDrawing" xmlns:w10="urn:schemas-microsoft-com:office:word" xmlns:w="http://schemas.openxmlformats.org/wordprocessingml/2006/main" xmlns:w14="http://schemas.microsoft.com/office/word/2010/wordml" xmlns:w15="http://schemas.microsoft.com/office/word/2012/wordml" xmlns:w16cex="http://schemas.microsoft.com/office/word/2018/wordml/cex" xmlns:w16cid="http://schemas.microsoft.com/office/word/2016/wordml/cid" xmlns:w16="http://schemas.microsoft.com/office/word/2018/wordml" xmlns:w16se="http://schemas.microsoft.com/office/word/2015/wordml/symex" xmlns:wpg="http://schemas.microsoft.com/office/word/2010/wordprocessingGroup" xmlns:wpi="http://schemas.microsoft.com/office/word/2010/wordprocessingInk" xmlns:wne="http://schemas.microsoft.com/office/word/2006/wordml" xmlns:wps="http://schemas.microsoft.com/office/word/2010/wordprocessingShape" mc:Ignorable="w14 w15 w16se w16cid w16 w16cex wp14">
+<w:ftr xmlns:wpc="http://schemas.microsoft.com/office/word/2010/wordprocessingCanvas" xmlns:cx="http://schemas.microsoft.com/office/drawing/2014/chartex" xmlns:cx1="http://schemas.microsoft.com/office/drawing/2015/9/8/chartex" xmlns:cx2="http://schemas.microsoft.com/office/drawing/2015/10/21/chartex" xmlns:cx3="http://schemas.microsoft.com/office/drawing/2016/5/9/chartex" xmlns:cx4="http://schemas.microsoft.com/office/drawing/2016/5/10/chartex" xmlns:cx5="http://schemas.microsoft.com/office/drawing/2016/5/11/chartex" xmlns:cx6="http://schemas.microsoft.com/office/drawing/2016/5/12/chartex" xmlns:cx7="http://schemas.microsoft.com/office/drawing/2016/5/13/chartex" xmlns:cx8="http://schemas.microsoft.com/office/drawing/2016/5/14/chartex" xmlns:mc="http://schemas.openxmlformats.org/markup-compatibility/2006" xmlns:aink="http://schemas.microsoft.com/office/drawing/2016/ink" xmlns:am3d="http://schemas.microsoft.com/office/drawing/2017/model3d" xmlns:o="urn:schemas-microsoft-com:office:office" xmlns:r="http://schemas.openxmlformats.org/officeDocument/2006/relationships" xmlns:m="http://schemas.openxmlformats.org/officeDocument/2006/math" xmlns:v="urn:schemas-microsoft-com:vml" xmlns:wp14="http://schemas.microsoft.com/office/word/2010/wordprocessingDrawing" xmlns:wp="http://schemas.openxmlformats.org/drawingml/2006/wordprocessingDrawing" xmlns:w10="urn:schemas-microsoft-com:office:word" xmlns:w="http://schemas.openxmlformats.org/wordprocessingml/2006/main" xmlns:w14="http://schemas.microsoft.com/office/word/2010/wordml" xmlns:w15="http://schemas.microsoft.com/office/word/2012/wordml" xmlns:w16cex="http://schemas.microsoft.com/office/word/2018/wordml/cex" xmlns:w16cid="http://schemas.microsoft.com/office/word/2016/wordml/cid" xmlns:w16="http://schemas.microsoft.com/office/word/2018/wordml" xmlns:w16sdtdh="http://schemas.microsoft.com/office/word/2020/wordml/sdtdatahash" xmlns:w16se="http://schemas.microsoft.com/office/word/2015/wordml/symex" xmlns:wpg="http://schemas.microsoft.com/office/word/2010/wordprocessingGroup" xmlns:wpi="http://schemas.microsoft.com/office/word/2010/wordprocessingInk" xmlns:wne="http://schemas.microsoft.com/office/word/2006/wordml" xmlns:wps="http://schemas.microsoft.com/office/word/2010/wordprocessingShape" mc:Ignorable="w14 w15 w16se w16cid w16 w16cex w16sdtdh wp14">
   <w:p>
     <w:pPr>
       <w:pBdr>
@@ -7235,7 +7846,7 @@
 </file>
 
 <file path=word/footnotes.xml><?xml version="1.0" encoding="utf-8"?>
-<w:footnotes xmlns:wpc="http://schemas.microsoft.com/office/word/2010/wordprocessingCanvas" xmlns:cx="http://schemas.microsoft.com/office/drawing/2014/chartex" xmlns:cx1="http://schemas.microsoft.com/office/drawing/2015/9/8/chartex" xmlns:cx2="http://schemas.microsoft.com/office/drawing/2015/10/21/chartex" xmlns:cx3="http://schemas.microsoft.com/office/drawing/2016/5/9/chartex" xmlns:cx4="http://schemas.microsoft.com/office/drawing/2016/5/10/chartex" xmlns:cx5="http://schemas.microsoft.com/office/drawing/2016/5/11/chartex" xmlns:cx6="http://schemas.microsoft.com/office/drawing/2016/5/12/chartex" xmlns:cx7="http://schemas.microsoft.com/office/drawing/2016/5/13/chartex" xmlns:cx8="http://schemas.microsoft.com/office/drawing/2016/5/14/chartex" xmlns:mc="http://schemas.openxmlformats.org/markup-compatibility/2006" xmlns:aink="http://schemas.microsoft.com/office/drawing/2016/ink" xmlns:am3d="http://schemas.microsoft.com/office/drawing/2017/model3d" xmlns:o="urn:schemas-microsoft-com:office:office" xmlns:r="http://schemas.openxmlformats.org/officeDocument/2006/relationships" xmlns:m="http://schemas.openxmlformats.org/officeDocument/2006/math" xmlns:v="urn:schemas-microsoft-com:vml" xmlns:wp14="http://schemas.microsoft.com/office/word/2010/wordprocessingDrawing" xmlns:wp="http://schemas.openxmlformats.org/drawingml/2006/wordprocessingDrawing" xmlns:w10="urn:schemas-microsoft-com:office:word" xmlns:w="http://schemas.openxmlformats.org/wordprocessingml/2006/main" xmlns:w14="http://schemas.microsoft.com/office/word/2010/wordml" xmlns:w15="http://schemas.microsoft.com/office/word/2012/wordml" xmlns:w16cex="http://schemas.microsoft.com/office/word/2018/wordml/cex" xmlns:w16cid="http://schemas.microsoft.com/office/word/2016/wordml/cid" xmlns:w16="http://schemas.microsoft.com/office/word/2018/wordml" xmlns:w16se="http://schemas.microsoft.com/office/word/2015/wordml/symex" xmlns:wpg="http://schemas.microsoft.com/office/word/2010/wordprocessingGroup" xmlns:wpi="http://schemas.microsoft.com/office/word/2010/wordprocessingInk" xmlns:wne="http://schemas.microsoft.com/office/word/2006/wordml" xmlns:wps="http://schemas.microsoft.com/office/word/2010/wordprocessingShape" mc:Ignorable="w14 w15 w16se w16cid w16 w16cex wp14">
+<w:footnotes xmlns:wpc="http://schemas.microsoft.com/office/word/2010/wordprocessingCanvas" xmlns:cx="http://schemas.microsoft.com/office/drawing/2014/chartex" xmlns:cx1="http://schemas.microsoft.com/office/drawing/2015/9/8/chartex" xmlns:cx2="http://schemas.microsoft.com/office/drawing/2015/10/21/chartex" xmlns:cx3="http://schemas.microsoft.com/office/drawing/2016/5/9/chartex" xmlns:cx4="http://schemas.microsoft.com/office/drawing/2016/5/10/chartex" xmlns:cx5="http://schemas.microsoft.com/office/drawing/2016/5/11/chartex" xmlns:cx6="http://schemas.microsoft.com/office/drawing/2016/5/12/chartex" xmlns:cx7="http://schemas.microsoft.com/office/drawing/2016/5/13/chartex" xmlns:cx8="http://schemas.microsoft.com/office/drawing/2016/5/14/chartex" xmlns:mc="http://schemas.openxmlformats.org/markup-compatibility/2006" xmlns:aink="http://schemas.microsoft.com/office/drawing/2016/ink" xmlns:am3d="http://schemas.microsoft.com/office/drawing/2017/model3d" xmlns:o="urn:schemas-microsoft-com:office:office" xmlns:r="http://schemas.openxmlformats.org/officeDocument/2006/relationships" xmlns:m="http://schemas.openxmlformats.org/officeDocument/2006/math" xmlns:v="urn:schemas-microsoft-com:vml" xmlns:wp14="http://schemas.microsoft.com/office/word/2010/wordprocessingDrawing" xmlns:wp="http://schemas.openxmlformats.org/drawingml/2006/wordprocessingDrawing" xmlns:w10="urn:schemas-microsoft-com:office:word" xmlns:w="http://schemas.openxmlformats.org/wordprocessingml/2006/main" xmlns:w14="http://schemas.microsoft.com/office/word/2010/wordml" xmlns:w15="http://schemas.microsoft.com/office/word/2012/wordml" xmlns:w16cex="http://schemas.microsoft.com/office/word/2018/wordml/cex" xmlns:w16cid="http://schemas.microsoft.com/office/word/2016/wordml/cid" xmlns:w16="http://schemas.microsoft.com/office/word/2018/wordml" xmlns:w16sdtdh="http://schemas.microsoft.com/office/word/2020/wordml/sdtdatahash" xmlns:w16se="http://schemas.microsoft.com/office/word/2015/wordml/symex" xmlns:wpg="http://schemas.microsoft.com/office/word/2010/wordprocessingGroup" xmlns:wpi="http://schemas.microsoft.com/office/word/2010/wordprocessingInk" xmlns:wne="http://schemas.microsoft.com/office/word/2006/wordml" xmlns:wps="http://schemas.microsoft.com/office/word/2010/wordprocessingShape" mc:Ignorable="w14 w15 w16se w16cid w16 w16cex w16sdtdh wp14">
   <w:footnote w:type="separator" w:id="-1">
     <w:p>
       <w:pPr>
@@ -7260,7 +7871,7 @@
 </file>
 
 <file path=word/header1.xml><?xml version="1.0" encoding="utf-8"?>
-<w:hdr xmlns:wpc="http://schemas.microsoft.com/office/word/2010/wordprocessingCanvas" xmlns:cx="http://schemas.microsoft.com/office/drawing/2014/chartex" xmlns:cx1="http://schemas.microsoft.com/office/drawing/2015/9/8/chartex" xmlns:cx2="http://schemas.microsoft.com/office/drawing/2015/10/21/chartex" xmlns:cx3="http://schemas.microsoft.com/office/drawing/2016/5/9/chartex" xmlns:cx4="http://schemas.microsoft.com/office/drawing/2016/5/10/chartex" xmlns:cx5="http://schemas.microsoft.com/office/drawing/2016/5/11/chartex" xmlns:cx6="http://schemas.microsoft.com/office/drawing/2016/5/12/chartex" xmlns:cx7="http://schemas.microsoft.com/office/drawing/2016/5/13/chartex" xmlns:cx8="http://schemas.microsoft.com/office/drawing/2016/5/14/chartex" xmlns:mc="http://schemas.openxmlformats.org/markup-compatibility/2006" xmlns:aink="http://schemas.microsoft.com/office/drawing/2016/ink" xmlns:am3d="http://schemas.microsoft.com/office/drawing/2017/model3d" xmlns:o="urn:schemas-microsoft-com:office:office" xmlns:r="http://schemas.openxmlformats.org/officeDocument/2006/relationships" xmlns:m="http://schemas.openxmlformats.org/officeDocument/2006/math" xmlns:v="urn:schemas-microsoft-com:vml" xmlns:wp14="http://schemas.microsoft.com/office/word/2010/wordprocessingDrawing" xmlns:wp="http://schemas.openxmlformats.org/drawingml/2006/wordprocessingDrawing" xmlns:w10="urn:schemas-microsoft-com:office:word" xmlns:w="http://schemas.openxmlformats.org/wordprocessingml/2006/main" xmlns:w14="http://schemas.microsoft.com/office/word/2010/wordml" xmlns:w15="http://schemas.microsoft.com/office/word/2012/wordml" xmlns:w16cex="http://schemas.microsoft.com/office/word/2018/wordml/cex" xmlns:w16cid="http://schemas.microsoft.com/office/word/2016/wordml/cid" xmlns:w16="http://schemas.microsoft.com/office/word/2018/wordml" xmlns:w16se="http://schemas.microsoft.com/office/word/2015/wordml/symex" xmlns:wpg="http://schemas.microsoft.com/office/word/2010/wordprocessingGroup" xmlns:wpi="http://schemas.microsoft.com/office/word/2010/wordprocessingInk" xmlns:wne="http://schemas.microsoft.com/office/word/2006/wordml" xmlns:wps="http://schemas.microsoft.com/office/word/2010/wordprocessingShape" mc:Ignorable="w14 w15 w16se w16cid w16 w16cex wp14">
+<w:hdr xmlns:wpc="http://schemas.microsoft.com/office/word/2010/wordprocessingCanvas" xmlns:cx="http://schemas.microsoft.com/office/drawing/2014/chartex" xmlns:cx1="http://schemas.microsoft.com/office/drawing/2015/9/8/chartex" xmlns:cx2="http://schemas.microsoft.com/office/drawing/2015/10/21/chartex" xmlns:cx3="http://schemas.microsoft.com/office/drawing/2016/5/9/chartex" xmlns:cx4="http://schemas.microsoft.com/office/drawing/2016/5/10/chartex" xmlns:cx5="http://schemas.microsoft.com/office/drawing/2016/5/11/chartex" xmlns:cx6="http://schemas.microsoft.com/office/drawing/2016/5/12/chartex" xmlns:cx7="http://schemas.microsoft.com/office/drawing/2016/5/13/chartex" xmlns:cx8="http://schemas.microsoft.com/office/drawing/2016/5/14/chartex" xmlns:mc="http://schemas.openxmlformats.org/markup-compatibility/2006" xmlns:aink="http://schemas.microsoft.com/office/drawing/2016/ink" xmlns:am3d="http://schemas.microsoft.com/office/drawing/2017/model3d" xmlns:o="urn:schemas-microsoft-com:office:office" xmlns:r="http://schemas.openxmlformats.org/officeDocument/2006/relationships" xmlns:m="http://schemas.openxmlformats.org/officeDocument/2006/math" xmlns:v="urn:schemas-microsoft-com:vml" xmlns:wp14="http://schemas.microsoft.com/office/word/2010/wordprocessingDrawing" xmlns:wp="http://schemas.openxmlformats.org/drawingml/2006/wordprocessingDrawing" xmlns:w10="urn:schemas-microsoft-com:office:word" xmlns:w="http://schemas.openxmlformats.org/wordprocessingml/2006/main" xmlns:w14="http://schemas.microsoft.com/office/word/2010/wordml" xmlns:w15="http://schemas.microsoft.com/office/word/2012/wordml" xmlns:w16cex="http://schemas.microsoft.com/office/word/2018/wordml/cex" xmlns:w16cid="http://schemas.microsoft.com/office/word/2016/wordml/cid" xmlns:w16="http://schemas.microsoft.com/office/word/2018/wordml" xmlns:w16sdtdh="http://schemas.microsoft.com/office/word/2020/wordml/sdtdatahash" xmlns:w16se="http://schemas.microsoft.com/office/word/2015/wordml/symex" xmlns:wpg="http://schemas.microsoft.com/office/word/2010/wordprocessingGroup" xmlns:wpi="http://schemas.microsoft.com/office/word/2010/wordprocessingInk" xmlns:wne="http://schemas.microsoft.com/office/word/2006/wordml" xmlns:wps="http://schemas.microsoft.com/office/word/2010/wordprocessingShape" mc:Ignorable="w14 w15 w16se w16cid w16 w16cex w16sdtdh wp14">
   <w:p>
     <w:pPr>
       <w:pStyle w:val="Header"/>
@@ -7273,7 +7884,7 @@
 </file>
 
 <file path=word/header2.xml><?xml version="1.0" encoding="utf-8"?>
-<w:hdr xmlns:wpc="http://schemas.microsoft.com/office/word/2010/wordprocessingCanvas" xmlns:cx="http://schemas.microsoft.com/office/drawing/2014/chartex" xmlns:cx1="http://schemas.microsoft.com/office/drawing/2015/9/8/chartex" xmlns:cx2="http://schemas.microsoft.com/office/drawing/2015/10/21/chartex" xmlns:cx3="http://schemas.microsoft.com/office/drawing/2016/5/9/chartex" xmlns:cx4="http://schemas.microsoft.com/office/drawing/2016/5/10/chartex" xmlns:cx5="http://schemas.microsoft.com/office/drawing/2016/5/11/chartex" xmlns:cx6="http://schemas.microsoft.com/office/drawing/2016/5/12/chartex" xmlns:cx7="http://schemas.microsoft.com/office/drawing/2016/5/13/chartex" xmlns:cx8="http://schemas.microsoft.com/office/drawing/2016/5/14/chartex" xmlns:mc="http://schemas.openxmlformats.org/markup-compatibility/2006" xmlns:aink="http://schemas.microsoft.com/office/drawing/2016/ink" xmlns:am3d="http://schemas.microsoft.com/office/drawing/2017/model3d" xmlns:o="urn:schemas-microsoft-com:office:office" xmlns:r="http://schemas.openxmlformats.org/officeDocument/2006/relationships" xmlns:m="http://schemas.openxmlformats.org/officeDocument/2006/math" xmlns:v="urn:schemas-microsoft-com:vml" xmlns:wp14="http://schemas.microsoft.com/office/word/2010/wordprocessingDrawing" xmlns:wp="http://schemas.openxmlformats.org/drawingml/2006/wordprocessingDrawing" xmlns:w10="urn:schemas-microsoft-com:office:word" xmlns:w="http://schemas.openxmlformats.org/wordprocessingml/2006/main" xmlns:w14="http://schemas.microsoft.com/office/word/2010/wordml" xmlns:w15="http://schemas.microsoft.com/office/word/2012/wordml" xmlns:w16cex="http://schemas.microsoft.com/office/word/2018/wordml/cex" xmlns:w16cid="http://schemas.microsoft.com/office/word/2016/wordml/cid" xmlns:w16="http://schemas.microsoft.com/office/word/2018/wordml" xmlns:w16se="http://schemas.microsoft.com/office/word/2015/wordml/symex" xmlns:wpg="http://schemas.microsoft.com/office/word/2010/wordprocessingGroup" xmlns:wpi="http://schemas.microsoft.com/office/word/2010/wordprocessingInk" xmlns:wne="http://schemas.microsoft.com/office/word/2006/wordml" xmlns:wps="http://schemas.microsoft.com/office/word/2010/wordprocessingShape" mc:Ignorable="w14 w15 w16se w16cid w16 w16cex wp14">
+<w:hdr xmlns:wpc="http://schemas.microsoft.com/office/word/2010/wordprocessingCanvas" xmlns:cx="http://schemas.microsoft.com/office/drawing/2014/chartex" xmlns:cx1="http://schemas.microsoft.com/office/drawing/2015/9/8/chartex" xmlns:cx2="http://schemas.microsoft.com/office/drawing/2015/10/21/chartex" xmlns:cx3="http://schemas.microsoft.com/office/drawing/2016/5/9/chartex" xmlns:cx4="http://schemas.microsoft.com/office/drawing/2016/5/10/chartex" xmlns:cx5="http://schemas.microsoft.com/office/drawing/2016/5/11/chartex" xmlns:cx6="http://schemas.microsoft.com/office/drawing/2016/5/12/chartex" xmlns:cx7="http://schemas.microsoft.com/office/drawing/2016/5/13/chartex" xmlns:cx8="http://schemas.microsoft.com/office/drawing/2016/5/14/chartex" xmlns:mc="http://schemas.openxmlformats.org/markup-compatibility/2006" xmlns:aink="http://schemas.microsoft.com/office/drawing/2016/ink" xmlns:am3d="http://schemas.microsoft.com/office/drawing/2017/model3d" xmlns:o="urn:schemas-microsoft-com:office:office" xmlns:r="http://schemas.openxmlformats.org/officeDocument/2006/relationships" xmlns:m="http://schemas.openxmlformats.org/officeDocument/2006/math" xmlns:v="urn:schemas-microsoft-com:vml" xmlns:wp14="http://schemas.microsoft.com/office/word/2010/wordprocessingDrawing" xmlns:wp="http://schemas.openxmlformats.org/drawingml/2006/wordprocessingDrawing" xmlns:w10="urn:schemas-microsoft-com:office:word" xmlns:w="http://schemas.openxmlformats.org/wordprocessingml/2006/main" xmlns:w14="http://schemas.microsoft.com/office/word/2010/wordml" xmlns:w15="http://schemas.microsoft.com/office/word/2012/wordml" xmlns:w16cex="http://schemas.microsoft.com/office/word/2018/wordml/cex" xmlns:w16cid="http://schemas.microsoft.com/office/word/2016/wordml/cid" xmlns:w16="http://schemas.microsoft.com/office/word/2018/wordml" xmlns:w16sdtdh="http://schemas.microsoft.com/office/word/2020/wordml/sdtdatahash" xmlns:w16se="http://schemas.microsoft.com/office/word/2015/wordml/symex" xmlns:wpg="http://schemas.microsoft.com/office/word/2010/wordprocessingGroup" xmlns:wpi="http://schemas.microsoft.com/office/word/2010/wordprocessingInk" xmlns:wne="http://schemas.microsoft.com/office/word/2006/wordml" xmlns:wps="http://schemas.microsoft.com/office/word/2010/wordprocessingShape" mc:Ignorable="w14 w15 w16se w16cid w16 w16cex w16sdtdh wp14">
   <w:p>
     <w:pPr>
       <w:pStyle w:val="Header"/>
@@ -7286,7 +7897,7 @@
 </file>
 
 <file path=word/styles.xml><?xml version="1.0" encoding="utf-8"?>
-<w:styles xmlns:mc="http://schemas.openxmlformats.org/markup-compatibility/2006" xmlns:r="http://schemas.openxmlformats.org/officeDocument/2006/relationships" xmlns:w="http://schemas.openxmlformats.org/wordprocessingml/2006/main" xmlns:w14="http://schemas.microsoft.com/office/word/2010/wordml" xmlns:w15="http://schemas.microsoft.com/office/word/2012/wordml" xmlns:w16cex="http://schemas.microsoft.com/office/word/2018/wordml/cex" xmlns:w16cid="http://schemas.microsoft.com/office/word/2016/wordml/cid" xmlns:w16="http://schemas.microsoft.com/office/word/2018/wordml" xmlns:w16se="http://schemas.microsoft.com/office/word/2015/wordml/symex" mc:Ignorable="w14 w15 w16se w16cid w16 w16cex">
+<w:styles xmlns:mc="http://schemas.openxmlformats.org/markup-compatibility/2006" xmlns:r="http://schemas.openxmlformats.org/officeDocument/2006/relationships" xmlns:w="http://schemas.openxmlformats.org/wordprocessingml/2006/main" xmlns:w14="http://schemas.microsoft.com/office/word/2010/wordml" xmlns:w15="http://schemas.microsoft.com/office/word/2012/wordml" xmlns:w16cex="http://schemas.microsoft.com/office/word/2018/wordml/cex" xmlns:w16cid="http://schemas.microsoft.com/office/word/2016/wordml/cid" xmlns:w16="http://schemas.microsoft.com/office/word/2018/wordml" xmlns:w16sdtdh="http://schemas.microsoft.com/office/word/2020/wordml/sdtdatahash" xmlns:w16se="http://schemas.microsoft.com/office/word/2015/wordml/symex" mc:Ignorable="w14 w15 w16se w16cid w16 w16cex w16sdtdh">
   <w:docDefaults>
     <w:rPrDefault>
       <w:rPr>
@@ -7699,7 +8310,6 @@
     <w:uiPriority w:val="99"/>
     <w:semiHidden/>
     <w:unhideWhenUsed/>
-    <w:qFormat/>
     <w:tblPr>
       <w:tblInd w:w="0" w:type="dxa"/>
       <w:tblCellMar>

</xml_diff>